<commit_message>
I don't know what I changed!
</commit_message>
<xml_diff>
--- a/WMWMHinfopackv6.docx.docx
+++ b/WMWMHinfopackv6.docx.docx
@@ -7,7 +7,6 @@
       <w:pPr>
         <w:pStyle w:val="normal0"/>
       </w:pPr>
-      <w:bookmarkStart w:id="0" w:name="_GoBack"/>
       <w:r>
         <w:rPr>
           <w:noProof/>
@@ -57,7 +56,6 @@
           </wp:anchor>
         </w:drawing>
       </w:r>
-      <w:bookmarkEnd w:id="0"/>
     </w:p>
     <w:p>
       <w:pPr>
@@ -125,6 +123,8 @@
       <w:r>
         <w:br w:type="page"/>
       </w:r>
+      <w:bookmarkStart w:id="0" w:name="_GoBack"/>
+      <w:bookmarkEnd w:id="0"/>
     </w:p>
     <w:p>
       <w:pPr>
@@ -1550,17 +1550,13 @@
       <w:pPr>
         <w:pStyle w:val="normal0"/>
       </w:pPr>
-    </w:p>
-    <w:p>
-      <w:pPr>
-        <w:pStyle w:val="normal0"/>
-      </w:pPr>
       <w:r>
         <w:rPr>
           <w:color w:val="C00000"/>
           <w:sz w:val="36"/>
           <w:szCs w:val="36"/>
         </w:rPr>
+        <w:lastRenderedPageBreak/>
         <w:t>Campus Map (Heslington West):</w:t>
       </w:r>
     </w:p>
@@ -2106,6 +2102,11 @@
         </w:rPr>
         <w:t xml:space="preserve">     James Hall</w:t>
       </w:r>
+    </w:p>
+    <w:p>
+      <w:pPr>
+        <w:pStyle w:val="normal0"/>
+      </w:pPr>
     </w:p>
     <w:p>
       <w:pPr>

</xml_diff>

<commit_message>
Updated timetable times slightly
</commit_message>
<xml_diff>
--- a/WMWMHinfopackv6.docx.docx
+++ b/WMWMHinfopackv6.docx.docx
@@ -372,8 +372,6 @@
           <w:szCs w:val="24"/>
         </w:rPr>
       </w:pPr>
-      <w:bookmarkStart w:id="1" w:name="_GoBack"/>
-      <w:bookmarkEnd w:id="1"/>
     </w:p>
     <w:p>
       <w:pPr>
@@ -395,6 +393,7 @@
         <w:pStyle w:val="Heading1"/>
       </w:pPr>
       <w:r>
+        <w:lastRenderedPageBreak/>
         <w:t>Timetable</w:t>
       </w:r>
     </w:p>
@@ -1070,7 +1069,14 @@
                 <w:sz w:val="28"/>
                 <w:szCs w:val="28"/>
               </w:rPr>
-              <w:t>11:00-13:30</w:t>
+              <w:t>10:30-13:0</w:t>
+            </w:r>
+            <w:r>
+              <w:rPr>
+                <w:sz w:val="28"/>
+                <w:szCs w:val="28"/>
+              </w:rPr>
+              <w:t>0</w:t>
             </w:r>
           </w:p>
         </w:tc>
@@ -1111,7 +1117,21 @@
                 <w:sz w:val="28"/>
                 <w:szCs w:val="28"/>
               </w:rPr>
-              <w:t>13:30-14:45</w:t>
+              <w:t>13:0</w:t>
+            </w:r>
+            <w:r>
+              <w:rPr>
+                <w:sz w:val="28"/>
+                <w:szCs w:val="28"/>
+              </w:rPr>
+              <w:t>0-14:</w:t>
+            </w:r>
+            <w:r>
+              <w:rPr>
+                <w:sz w:val="28"/>
+                <w:szCs w:val="28"/>
+              </w:rPr>
+              <w:t>30</w:t>
             </w:r>
           </w:p>
         </w:tc>
@@ -1152,7 +1172,21 @@
                 <w:sz w:val="28"/>
                 <w:szCs w:val="28"/>
               </w:rPr>
-              <w:t>14:45-15:45</w:t>
+              <w:t>14:30</w:t>
+            </w:r>
+            <w:r>
+              <w:rPr>
+                <w:sz w:val="28"/>
+                <w:szCs w:val="28"/>
+              </w:rPr>
+              <w:t>-15:</w:t>
+            </w:r>
+            <w:r>
+              <w:rPr>
+                <w:sz w:val="28"/>
+                <w:szCs w:val="28"/>
+              </w:rPr>
+              <w:t>30</w:t>
             </w:r>
           </w:p>
         </w:tc>
@@ -1216,7 +1250,7 @@
                 <w:sz w:val="28"/>
                 <w:szCs w:val="28"/>
               </w:rPr>
-              <w:t>15:45-16:00</w:t>
+              <w:t>15:30-15:45</w:t>
             </w:r>
           </w:p>
         </w:tc>
@@ -1257,7 +1291,21 @@
                 <w:sz w:val="28"/>
                 <w:szCs w:val="28"/>
               </w:rPr>
-              <w:t>16:00-17:00</w:t>
+              <w:t>15:45-16</w:t>
+            </w:r>
+            <w:r>
+              <w:rPr>
+                <w:sz w:val="28"/>
+                <w:szCs w:val="28"/>
+              </w:rPr>
+              <w:t>:</w:t>
+            </w:r>
+            <w:r>
+              <w:rPr>
+                <w:sz w:val="28"/>
+                <w:szCs w:val="28"/>
+              </w:rPr>
+              <w:t>45</w:t>
             </w:r>
           </w:p>
         </w:tc>
@@ -1305,7 +1353,16 @@
                 <w:sz w:val="28"/>
                 <w:szCs w:val="28"/>
               </w:rPr>
-              <w:t>17:00-18:30</w:t>
+              <w:t>16:45</w:t>
+            </w:r>
+            <w:bookmarkStart w:id="1" w:name="_GoBack"/>
+            <w:bookmarkEnd w:id="1"/>
+            <w:r>
+              <w:rPr>
+                <w:sz w:val="28"/>
+                <w:szCs w:val="28"/>
+              </w:rPr>
+              <w:t>-18:30</w:t>
             </w:r>
           </w:p>
         </w:tc>
@@ -1444,6 +1501,7 @@
         <w:pStyle w:val="Heading1"/>
       </w:pPr>
       <w:r>
+        <w:lastRenderedPageBreak/>
         <w:t>General information</w:t>
       </w:r>
     </w:p>
@@ -2077,6 +2135,7 @@
         <w:pStyle w:val="Heading1"/>
       </w:pPr>
       <w:r>
+        <w:lastRenderedPageBreak/>
         <w:t>Campus Map (Heslington West):</w:t>
       </w:r>
     </w:p>
@@ -2164,7 +2223,7 @@
               </wp:anchor>
             </w:drawing>
           </mc:Choice>
-          <mc:Fallback xmlns:dgm="http://schemas.openxmlformats.org/drawingml/2006/diagram" xmlns:lc="http://schemas.openxmlformats.org/drawingml/2006/lockedCanvas" xmlns:c="http://schemas.openxmlformats.org/drawingml/2006/chart" xmlns:pic="http://schemas.openxmlformats.org/drawingml/2006/picture" xmlns:a="http://schemas.openxmlformats.org/drawingml/2006/main" xmlns:sl="http://schemas.openxmlformats.org/schemaLibrary/2006/main">
+          <mc:Fallback xmlns:sl="http://schemas.openxmlformats.org/schemaLibrary/2006/main" xmlns:a="http://schemas.openxmlformats.org/drawingml/2006/main" xmlns:pic="http://schemas.openxmlformats.org/drawingml/2006/picture" xmlns:c="http://schemas.openxmlformats.org/drawingml/2006/chart" xmlns:lc="http://schemas.openxmlformats.org/drawingml/2006/lockedCanvas" xmlns:dgm="http://schemas.openxmlformats.org/drawingml/2006/diagram">
             <w:drawing>
               <wp:anchor allowOverlap="1" behindDoc="0" distB="0" distT="0" distL="114300" distR="114300" hidden="0" layoutInCell="0" locked="0" relativeHeight="0" simplePos="0">
                 <wp:simplePos x="0" y="0"/>
@@ -2352,7 +2411,7 @@
               </wp:anchor>
             </w:drawing>
           </mc:Choice>
-          <mc:Fallback xmlns:dgm="http://schemas.openxmlformats.org/drawingml/2006/diagram" xmlns:lc="http://schemas.openxmlformats.org/drawingml/2006/lockedCanvas" xmlns:c="http://schemas.openxmlformats.org/drawingml/2006/chart" xmlns:pic="http://schemas.openxmlformats.org/drawingml/2006/picture" xmlns:a="http://schemas.openxmlformats.org/drawingml/2006/main" xmlns:sl="http://schemas.openxmlformats.org/schemaLibrary/2006/main">
+          <mc:Fallback xmlns:sl="http://schemas.openxmlformats.org/schemaLibrary/2006/main" xmlns:a="http://schemas.openxmlformats.org/drawingml/2006/main" xmlns:pic="http://schemas.openxmlformats.org/drawingml/2006/picture" xmlns:c="http://schemas.openxmlformats.org/drawingml/2006/chart" xmlns:lc="http://schemas.openxmlformats.org/drawingml/2006/lockedCanvas" xmlns:dgm="http://schemas.openxmlformats.org/drawingml/2006/diagram">
             <w:drawing>
               <wp:anchor allowOverlap="1" behindDoc="0" distB="0" distT="0" distL="114300" distR="114300" hidden="0" layoutInCell="0" locked="0" relativeHeight="0" simplePos="0">
                 <wp:simplePos x="0" y="0"/>
@@ -2459,7 +2518,7 @@
               </wp:anchor>
             </w:drawing>
           </mc:Choice>
-          <mc:Fallback xmlns:dgm="http://schemas.openxmlformats.org/drawingml/2006/diagram" xmlns:lc="http://schemas.openxmlformats.org/drawingml/2006/lockedCanvas" xmlns:c="http://schemas.openxmlformats.org/drawingml/2006/chart" xmlns:pic="http://schemas.openxmlformats.org/drawingml/2006/picture" xmlns:a="http://schemas.openxmlformats.org/drawingml/2006/main" xmlns:sl="http://schemas.openxmlformats.org/schemaLibrary/2006/main">
+          <mc:Fallback xmlns:sl="http://schemas.openxmlformats.org/schemaLibrary/2006/main" xmlns:a="http://schemas.openxmlformats.org/drawingml/2006/main" xmlns:pic="http://schemas.openxmlformats.org/drawingml/2006/picture" xmlns:c="http://schemas.openxmlformats.org/drawingml/2006/chart" xmlns:lc="http://schemas.openxmlformats.org/drawingml/2006/lockedCanvas" xmlns:dgm="http://schemas.openxmlformats.org/drawingml/2006/diagram">
             <w:drawing>
               <wp:anchor allowOverlap="1" behindDoc="0" distB="0" distT="0" distL="114300" distR="114300" hidden="0" layoutInCell="0" locked="0" relativeHeight="0" simplePos="0">
                 <wp:simplePos x="0" y="0"/>
@@ -2566,7 +2625,7 @@
               </wp:anchor>
             </w:drawing>
           </mc:Choice>
-          <mc:Fallback xmlns:dgm="http://schemas.openxmlformats.org/drawingml/2006/diagram" xmlns:lc="http://schemas.openxmlformats.org/drawingml/2006/lockedCanvas" xmlns:c="http://schemas.openxmlformats.org/drawingml/2006/chart" xmlns:pic="http://schemas.openxmlformats.org/drawingml/2006/picture" xmlns:a="http://schemas.openxmlformats.org/drawingml/2006/main" xmlns:sl="http://schemas.openxmlformats.org/schemaLibrary/2006/main">
+          <mc:Fallback xmlns:sl="http://schemas.openxmlformats.org/schemaLibrary/2006/main" xmlns:a="http://schemas.openxmlformats.org/drawingml/2006/main" xmlns:pic="http://schemas.openxmlformats.org/drawingml/2006/picture" xmlns:c="http://schemas.openxmlformats.org/drawingml/2006/chart" xmlns:lc="http://schemas.openxmlformats.org/drawingml/2006/lockedCanvas" xmlns:dgm="http://schemas.openxmlformats.org/drawingml/2006/diagram">
             <w:drawing>
               <wp:anchor allowOverlap="1" behindDoc="0" distB="0" distT="0" distL="114300" distR="114300" hidden="0" layoutInCell="0" locked="0" relativeHeight="0" simplePos="0">
                 <wp:simplePos x="0" y="0"/>
@@ -2643,6 +2702,7 @@
         <w:pStyle w:val="Heading1"/>
       </w:pPr>
       <w:r>
+        <w:lastRenderedPageBreak/>
         <w:t xml:space="preserve">Workshop directions: </w:t>
       </w:r>
     </w:p>
@@ -2882,6 +2942,7 @@
         <w:pStyle w:val="Heading2"/>
       </w:pPr>
       <w:r>
+        <w:lastRenderedPageBreak/>
         <w:t>Workshop directions: James Hall (</w:t>
       </w:r>
       <w:proofErr w:type="spellStart"/>
@@ -3216,6 +3277,7 @@
         <w:pStyle w:val="Heading2"/>
       </w:pPr>
       <w:r>
+        <w:lastRenderedPageBreak/>
         <w:t>Workshop directions: The Ron Cooke Hub (Heslington East)</w:t>
       </w:r>
     </w:p>
@@ -3343,6 +3405,7 @@
         <w:pStyle w:val="Heading1"/>
       </w:pPr>
       <w:r>
+        <w:lastRenderedPageBreak/>
         <w:t>Friday Social: Represent Your Scene</w:t>
       </w:r>
     </w:p>
@@ -3807,6 +3870,7 @@
         <w:pStyle w:val="Heading1"/>
       </w:pPr>
       <w:r>
+        <w:lastRenderedPageBreak/>
         <w:t xml:space="preserve">Saturday Social: </w:t>
       </w:r>
       <w:r>
@@ -4119,6 +4183,7 @@
         <w:pStyle w:val="Heading1"/>
       </w:pPr>
       <w:r>
+        <w:lastRenderedPageBreak/>
         <w:t xml:space="preserve">After Party- </w:t>
       </w:r>
       <w:r>
@@ -4391,6 +4456,7 @@
         <w:pStyle w:val="Heading1"/>
       </w:pPr>
       <w:r>
+        <w:lastRenderedPageBreak/>
         <w:t xml:space="preserve">Sunday Social: </w:t>
       </w:r>
       <w:r>
@@ -4832,6 +4898,7 @@
         <w:pStyle w:val="Heading1"/>
       </w:pPr>
       <w:r>
+        <w:lastRenderedPageBreak/>
         <w:t>Finally…</w:t>
       </w:r>
     </w:p>
@@ -4978,6 +5045,7 @@
           <w:szCs w:val="28"/>
           <w:highlight w:val="yellow"/>
         </w:rPr>
+        <w:lastRenderedPageBreak/>
         <w:t xml:space="preserve">Sarah Weinberg, </w:t>
       </w:r>
       <w:r>
@@ -5131,32 +5199,7 @@
           <w:szCs w:val="28"/>
           <w:highlight w:val="yellow"/>
         </w:rPr>
-        <w:t>Treasurer</w:t>
-      </w:r>
-    </w:p>
-    <w:p>
-      <w:pPr>
-        <w:pStyle w:val="normal0"/>
-        <w:ind w:left="142" w:right="-158"/>
-        <w:rPr>
-          <w:highlight w:val="yellow"/>
-        </w:rPr>
-      </w:pPr>
-      <w:r>
-        <w:rPr>
-          <w:sz w:val="28"/>
-          <w:szCs w:val="28"/>
-          <w:highlight w:val="yellow"/>
-        </w:rPr>
-        <w:t xml:space="preserve">Grace Sansom, </w:t>
-      </w:r>
-      <w:r>
-        <w:rPr>
-          <w:sz w:val="28"/>
-          <w:szCs w:val="28"/>
-          <w:highlight w:val="yellow"/>
-        </w:rPr>
-        <w:br/>
+        <w:t>Treasur</w:t>
       </w:r>
       <w:r>
         <w:rPr>
@@ -5165,13 +5208,14 @@
           <w:szCs w:val="28"/>
           <w:highlight w:val="yellow"/>
         </w:rPr>
-        <w:t>Teaching Coordinator</w:t>
-      </w:r>
-    </w:p>
-    <w:p>
-      <w:pPr>
-        <w:pStyle w:val="normal0"/>
-        <w:ind w:left="142"/>
+        <w:lastRenderedPageBreak/>
+        <w:t>er</w:t>
+      </w:r>
+    </w:p>
+    <w:p>
+      <w:pPr>
+        <w:pStyle w:val="normal0"/>
+        <w:ind w:left="142" w:right="-158"/>
         <w:rPr>
           <w:highlight w:val="yellow"/>
         </w:rPr>
@@ -5182,7 +5226,15 @@
           <w:szCs w:val="28"/>
           <w:highlight w:val="yellow"/>
         </w:rPr>
-        <w:t xml:space="preserve">Tabitha Spear, </w:t>
+        <w:t xml:space="preserve">Grace Sansom, </w:t>
+      </w:r>
+      <w:r>
+        <w:rPr>
+          <w:sz w:val="28"/>
+          <w:szCs w:val="28"/>
+          <w:highlight w:val="yellow"/>
+        </w:rPr>
+        <w:br/>
       </w:r>
       <w:r>
         <w:rPr>
@@ -5191,7 +5243,7 @@
           <w:szCs w:val="28"/>
           <w:highlight w:val="yellow"/>
         </w:rPr>
-        <w:t>Merchandise Rep</w:t>
+        <w:t>Teaching Coordinator</w:t>
       </w:r>
     </w:p>
     <w:p>
@@ -5208,15 +5260,7 @@
           <w:szCs w:val="28"/>
           <w:highlight w:val="yellow"/>
         </w:rPr>
-        <w:t xml:space="preserve">Nick Chan, </w:t>
-      </w:r>
-      <w:r>
-        <w:rPr>
-          <w:sz w:val="28"/>
-          <w:szCs w:val="28"/>
-          <w:highlight w:val="yellow"/>
-        </w:rPr>
-        <w:br/>
+        <w:t xml:space="preserve">Tabitha Spear, </w:t>
       </w:r>
       <w:r>
         <w:rPr>
@@ -5225,12 +5269,13 @@
           <w:szCs w:val="28"/>
           <w:highlight w:val="yellow"/>
         </w:rPr>
-        <w:t>Newbie Rep</w:t>
-      </w:r>
-    </w:p>
-    <w:p>
-      <w:pPr>
-        <w:pStyle w:val="normal0"/>
+        <w:t>Merchandise Rep</w:t>
+      </w:r>
+    </w:p>
+    <w:p>
+      <w:pPr>
+        <w:pStyle w:val="normal0"/>
+        <w:ind w:left="142"/>
         <w:rPr>
           <w:highlight w:val="yellow"/>
         </w:rPr>
@@ -5241,7 +5286,7 @@
           <w:szCs w:val="28"/>
           <w:highlight w:val="yellow"/>
         </w:rPr>
-        <w:t xml:space="preserve">Tilly Baker Hine, </w:t>
+        <w:t xml:space="preserve">Nick Chan, </w:t>
       </w:r>
       <w:r>
         <w:rPr>
@@ -5258,6 +5303,40 @@
           <w:szCs w:val="28"/>
           <w:highlight w:val="yellow"/>
         </w:rPr>
+        <w:t>Newbie Rep</w:t>
+      </w:r>
+    </w:p>
+    <w:p>
+      <w:pPr>
+        <w:pStyle w:val="normal0"/>
+        <w:rPr>
+          <w:highlight w:val="yellow"/>
+        </w:rPr>
+      </w:pPr>
+      <w:r>
+        <w:rPr>
+          <w:sz w:val="28"/>
+          <w:szCs w:val="28"/>
+          <w:highlight w:val="yellow"/>
+        </w:rPr>
+        <w:t xml:space="preserve">Tilly Baker Hine, </w:t>
+      </w:r>
+      <w:r>
+        <w:rPr>
+          <w:sz w:val="28"/>
+          <w:szCs w:val="28"/>
+          <w:highlight w:val="yellow"/>
+        </w:rPr>
+        <w:br/>
+      </w:r>
+      <w:r>
+        <w:rPr>
+          <w:i/>
+          <w:sz w:val="28"/>
+          <w:szCs w:val="28"/>
+          <w:highlight w:val="yellow"/>
+        </w:rPr>
+        <w:lastRenderedPageBreak/>
         <w:t>Secretary</w:t>
       </w:r>
     </w:p>
@@ -5377,6 +5456,7 @@
           <w:noProof/>
           <w:lang w:val="en-US"/>
         </w:rPr>
+        <w:lastRenderedPageBreak/>
         <w:drawing>
           <wp:anchor distT="0" distB="0" distL="114300" distR="114300" simplePos="0" relativeHeight="251683840" behindDoc="0" locked="0" layoutInCell="0" hidden="0" allowOverlap="1" wp14:anchorId="6638A304" wp14:editId="25D2B42F">
             <wp:simplePos x="0" y="0"/>
@@ -5496,7 +5576,7 @@
       <w:rPr>
         <w:noProof/>
       </w:rPr>
-      <w:t>6</w:t>
+      <w:t>3</w:t>
     </w:r>
     <w:r>
       <w:fldChar w:fldCharType="end"/>
@@ -6907,7 +6987,7 @@
 </file>
 
 <file path=customXml/itemProps1.xml><?xml version="1.0" encoding="utf-8"?>
-<ds:datastoreItem xmlns:ds="http://schemas.openxmlformats.org/officeDocument/2006/customXml" ds:itemID="{3BFA7488-9916-7947-847B-3D91AE2670A2}">
+<ds:datastoreItem xmlns:ds="http://schemas.openxmlformats.org/officeDocument/2006/customXml" ds:itemID="{CF455495-589A-6C41-9D1C-CA53B3D5CB36}">
   <ds:schemaRefs>
     <ds:schemaRef ds:uri="http://schemas.openxmlformats.org/officeDocument/2006/bibliography"/>
   </ds:schemaRefs>

</xml_diff>